<commit_message>
send msg module done logged in user summary done
</commit_message>
<xml_diff>
--- a/Documents/FinaluserManual.docx
+++ b/Documents/FinaluserManual.docx
@@ -103,6 +103,7 @@
                 <w:dataBinding w:prefixMappings="xmlns:ns0='http://schemas.openxmlformats.org/package/2006/metadata/core-properties' xmlns:ns1='http://purl.org/dc/elements/1.1/'" w:xpath="/ns0:coreProperties[1]/ns1:title[1]" w:storeItemID="{6C3C8BC8-F283-45AE-878A-BAB7291924A1}"/>
                 <w:text/>
               </w:sdtPr>
+              <w:sdtEndPr/>
               <w:sdtContent>
                 <w:tc>
                   <w:tcPr>
@@ -149,12 +150,10 @@
                 </w:rPr>
                 <w:alias w:val="Subtitle"/>
                 <w:id w:val="15524255"/>
-                <w:placeholder>
-                  <w:docPart w:val="DBAAB21DA81B4B1BADD5314B32F016D0"/>
-                </w:placeholder>
                 <w:dataBinding w:prefixMappings="xmlns:ns0='http://schemas.openxmlformats.org/package/2006/metadata/core-properties' xmlns:ns1='http://purl.org/dc/elements/1.1/'" w:xpath="/ns0:coreProperties[1]/ns1:subject[1]" w:storeItemID="{6C3C8BC8-F283-45AE-878A-BAB7291924A1}"/>
                 <w:text/>
               </w:sdtPr>
+              <w:sdtEndPr/>
               <w:sdtContent>
                 <w:tc>
                   <w:tcPr>
@@ -260,6 +259,7 @@
                 <w:dataBinding w:prefixMappings="xmlns:ns0='http://schemas.openxmlformats.org/package/2006/metadata/core-properties' xmlns:ns1='http://purl.org/dc/elements/1.1/'" w:xpath="/ns0:coreProperties[1]/ns1:creator[1]" w:storeItemID="{6C3C8BC8-F283-45AE-878A-BAB7291924A1}"/>
                 <w:text/>
               </w:sdtPr>
+              <w:sdtEndPr/>
               <w:sdtContent>
                 <w:tc>
                   <w:tcPr>
@@ -309,6 +309,7 @@
                   <w:calendar w:val="gregorian"/>
                 </w:date>
               </w:sdtPr>
+              <w:sdtEndPr/>
               <w:sdtContent>
                 <w:tc>
                   <w:tcPr>
@@ -445,8 +446,6 @@
       <w:r>
         <w:t>users that are going to be administering this software.</w:t>
       </w:r>
-      <w:bookmarkStart w:id="0" w:name="_GoBack"/>
-      <w:bookmarkEnd w:id="0"/>
     </w:p>
     <w:p>
       <w:r>
@@ -964,9 +963,9 @@
         </w:rPr>
         <w:drawing>
           <wp:inline distT="0" distB="0" distL="0" distR="0">
-            <wp:extent cx="5934710" cy="2622550"/>
-            <wp:effectExtent l="0" t="0" r="8890" b="6350"/>
-            <wp:docPr id="10" name="Picture 10"/>
+            <wp:extent cx="5936615" cy="2783840"/>
+            <wp:effectExtent l="0" t="0" r="6985" b="0"/>
+            <wp:docPr id="7" name="Picture 7"/>
             <wp:cNvGraphicFramePr>
               <a:graphicFrameLocks xmlns:a="http://schemas.openxmlformats.org/drawingml/2006/main" noChangeAspect="1"/>
             </wp:cNvGraphicFramePr>
@@ -974,7 +973,7 @@
               <a:graphicData uri="http://schemas.openxmlformats.org/drawingml/2006/picture">
                 <pic:pic xmlns:pic="http://schemas.openxmlformats.org/drawingml/2006/picture">
                   <pic:nvPicPr>
-                    <pic:cNvPr id="0" name="Picture 9"/>
+                    <pic:cNvPr id="0" name="Picture 1"/>
                     <pic:cNvPicPr>
                       <a:picLocks noChangeAspect="1" noChangeArrowheads="1"/>
                     </pic:cNvPicPr>
@@ -995,7 +994,7 @@
                   <pic:spPr bwMode="auto">
                     <a:xfrm>
                       <a:off x="0" y="0"/>
-                      <a:ext cx="5934710" cy="2622550"/>
+                      <a:ext cx="5936615" cy="2783840"/>
                     </a:xfrm>
                     <a:prstGeom prst="rect">
                       <a:avLst/>
@@ -1026,23 +1025,16 @@
       </w:r>
     </w:p>
     <w:p>
-      <w:proofErr w:type="spellStart"/>
-      <w:proofErr w:type="gramStart"/>
-      <w:r>
-        <w:lastRenderedPageBreak/>
-        <w:t>choo</w:t>
-      </w:r>
-      <w:proofErr w:type="spellEnd"/>
-      <w:proofErr w:type="gramEnd"/>
       <w:r>
         <w:rPr>
           <w:noProof/>
         </w:rPr>
+        <w:lastRenderedPageBreak/>
         <w:drawing>
           <wp:inline distT="0" distB="0" distL="0" distR="0">
-            <wp:extent cx="5934710" cy="2622550"/>
-            <wp:effectExtent l="0" t="0" r="8890" b="6350"/>
-            <wp:docPr id="11" name="Picture 11"/>
+            <wp:extent cx="5936615" cy="2783840"/>
+            <wp:effectExtent l="0" t="0" r="6985" b="0"/>
+            <wp:docPr id="8" name="Picture 8"/>
             <wp:cNvGraphicFramePr>
               <a:graphicFrameLocks xmlns:a="http://schemas.openxmlformats.org/drawingml/2006/main" noChangeAspect="1"/>
             </wp:cNvGraphicFramePr>
@@ -1050,7 +1042,7 @@
               <a:graphicData uri="http://schemas.openxmlformats.org/drawingml/2006/picture">
                 <pic:pic xmlns:pic="http://schemas.openxmlformats.org/drawingml/2006/picture">
                   <pic:nvPicPr>
-                    <pic:cNvPr id="0" name="Picture 10"/>
+                    <pic:cNvPr id="0" name="Picture 2"/>
                     <pic:cNvPicPr>
                       <a:picLocks noChangeAspect="1" noChangeArrowheads="1"/>
                     </pic:cNvPicPr>
@@ -1071,7 +1063,7 @@
                   <pic:spPr bwMode="auto">
                     <a:xfrm>
                       <a:off x="0" y="0"/>
-                      <a:ext cx="5934710" cy="2622550"/>
+                      <a:ext cx="5936615" cy="2783840"/>
                     </a:xfrm>
                     <a:prstGeom prst="rect">
                       <a:avLst/>
@@ -1105,9 +1097,9 @@
         </w:rPr>
         <w:drawing>
           <wp:inline distT="0" distB="0" distL="0" distR="0">
-            <wp:extent cx="5934710" cy="2527300"/>
-            <wp:effectExtent l="0" t="0" r="8890" b="6350"/>
-            <wp:docPr id="12" name="Picture 12"/>
+            <wp:extent cx="5936615" cy="2743200"/>
+            <wp:effectExtent l="0" t="0" r="6985" b="0"/>
+            <wp:docPr id="13" name="Picture 13"/>
             <wp:cNvGraphicFramePr>
               <a:graphicFrameLocks xmlns:a="http://schemas.openxmlformats.org/drawingml/2006/main" noChangeAspect="1"/>
             </wp:cNvGraphicFramePr>
@@ -1115,7 +1107,7 @@
               <a:graphicData uri="http://schemas.openxmlformats.org/drawingml/2006/picture">
                 <pic:pic xmlns:pic="http://schemas.openxmlformats.org/drawingml/2006/picture">
                   <pic:nvPicPr>
-                    <pic:cNvPr id="0" name="Picture 11"/>
+                    <pic:cNvPr id="0" name="Picture 3"/>
                     <pic:cNvPicPr>
                       <a:picLocks noChangeAspect="1" noChangeArrowheads="1"/>
                     </pic:cNvPicPr>
@@ -1136,7 +1128,7 @@
                   <pic:spPr bwMode="auto">
                     <a:xfrm>
                       <a:off x="0" y="0"/>
-                      <a:ext cx="5934710" cy="2527300"/>
+                      <a:ext cx="5936615" cy="2743200"/>
                     </a:xfrm>
                     <a:prstGeom prst="rect">
                       <a:avLst/>
@@ -1152,6 +1144,8 @@
           </wp:inline>
         </w:drawing>
       </w:r>
+      <w:bookmarkStart w:id="0" w:name="_GoBack"/>
+      <w:bookmarkEnd w:id="0"/>
     </w:p>
     <w:sectPr>
       <w:pgSz w:w="12240" w:h="15840"/>
@@ -1936,37 +1930,6 @@
         </w:p>
       </w:docPartBody>
     </w:docPart>
-    <w:docPart>
-      <w:docPartPr>
-        <w:name w:val="EA5F2118640E4EA797B381B68F9DBED2"/>
-        <w:category>
-          <w:name w:val="General"/>
-          <w:gallery w:val="placeholder"/>
-        </w:category>
-        <w:types>
-          <w:type w:val="bbPlcHdr"/>
-        </w:types>
-        <w:behaviors>
-          <w:behavior w:val="content"/>
-        </w:behaviors>
-        <w:guid w:val="{608B334F-F1C5-43C8-84BD-672DBB5F957C}"/>
-      </w:docPartPr>
-      <w:docPartBody>
-        <w:p>
-          <w:pPr>
-            <w:pStyle w:val="EA5F2118640E4EA797B381B68F9DBED2"/>
-          </w:pPr>
-          <w:r>
-            <w:rPr>
-              <w:rFonts w:asciiTheme="majorHAnsi" w:eastAsiaTheme="majorEastAsia" w:hAnsiTheme="majorHAnsi" w:cstheme="majorBidi"/>
-              <w:sz w:val="80"/>
-              <w:szCs w:val="80"/>
-            </w:rPr>
-            <w:t>[Type the document title]</w:t>
-          </w:r>
-        </w:p>
-      </w:docPartBody>
-    </w:docPart>
   </w:docParts>
 </w:glossaryDocument>
 </file>
@@ -1998,8 +1961,9 @@
     <w:panose1 w:val="020B0604030504040204"/>
     <w:charset w:val="00"/>
     <w:family w:val="swiss"/>
+    <w:notTrueType/>
     <w:pitch w:val="variable"/>
-    <w:sig w:usb0="E1002EFF" w:usb1="C000605B" w:usb2="00000029" w:usb3="00000000" w:csb0="000101FF" w:csb1="00000000"/>
+    <w:sig w:usb0="00000003" w:usb1="00000000" w:usb2="00000000" w:usb3="00000000" w:csb0="00000001" w:csb1="00000000"/>
   </w:font>
 </w:fonts>
 </file>
@@ -2018,8 +1982,10 @@
   </w:compat>
   <w:rsids>
     <w:rsidRoot w:val="00A3231A"/>
+    <w:rsid w:val="00321690"/>
     <w:rsid w:val="00A3231A"/>
     <w:rsid w:val="00B205CB"/>
+    <w:rsid w:val="00CC6038"/>
   </w:rsids>
   <m:mathPr>
     <m:mathFont m:val="Cambria Math"/>

</xml_diff>